<commit_message>
Mitarbeiter - Vererbungshierarchien - Michaela
</commit_message>
<xml_diff>
--- a/_DOCU/_DOCU/Mitarbeiter Vererbungshierarchie.docx
+++ b/_DOCU/_DOCU/Mitarbeiter Vererbungshierarchie.docx
@@ -2,6 +2,10 @@
 <file path=word/document.xml><?xml version="1.0" encoding="utf-8"?>
 <w:document xmlns:wpc="http://schemas.microsoft.com/office/word/2010/wordprocessingCanvas" xmlns:cx="http://schemas.microsoft.com/office/drawing/2014/chartex" xmlns:cx1="http://schemas.microsoft.com/office/drawing/2015/9/8/chartex" xmlns:cx2="http://schemas.microsoft.com/office/drawing/2015/10/21/chartex" xmlns:cx3="http://schemas.microsoft.com/office/drawing/2016/5/9/chartex" xmlns:cx4="http://schemas.microsoft.com/office/drawing/2016/5/10/chartex" xmlns:cx5="http://schemas.microsoft.com/office/drawing/2016/5/11/chartex" xmlns:cx6="http://schemas.microsoft.com/office/drawing/2016/5/12/chartex" xmlns:cx7="http://schemas.microsoft.com/office/drawing/2016/5/13/chartex" xmlns:cx8="http://schemas.microsoft.com/office/drawing/2016/5/14/chartex" xmlns:mc="http://schemas.openxmlformats.org/markup-compatibility/2006" xmlns:aink="http://schemas.microsoft.com/office/drawing/2016/ink" xmlns:am3d="http://schemas.microsoft.com/office/drawing/2017/model3d" xmlns:o="urn:schemas-microsoft-com:office:office" xmlns:r="http://schemas.openxmlformats.org/officeDocument/2006/relationships" xmlns:m="http://schemas.openxmlformats.org/officeDocument/2006/math" xmlns:v="urn:schemas-microsoft-com:vml" xmlns:wp14="http://schemas.microsoft.com/office/word/2010/wordprocessingDrawing" xmlns:wp="http://schemas.openxmlformats.org/drawingml/2006/wordprocessingDrawing" xmlns:w10="urn:schemas-microsoft-com:office:word" xmlns:w="http://schemas.openxmlformats.org/wordprocessingml/2006/main" xmlns:w14="http://schemas.microsoft.com/office/word/2010/wordml" xmlns:w15="http://schemas.microsoft.com/office/word/2012/wordml" xmlns:w16cid="http://schemas.microsoft.com/office/word/2016/wordml/cid" xmlns:w16se="http://schemas.microsoft.com/office/word/2015/wordml/symex" xmlns:wpg="http://schemas.microsoft.com/office/word/2010/wordprocessingGroup" xmlns:wpi="http://schemas.microsoft.com/office/word/2010/wordprocessingInk" xmlns:wne="http://schemas.microsoft.com/office/word/2006/wordml" xmlns:wps="http://schemas.microsoft.com/office/word/2010/wordprocessingShape" mc:Ignorable="w14 w15 w16se w16cid wp14">
   <w:body>
+    <w:p/>
+    <w:p/>
+    <w:p/>
+    <w:p/>
     <w:p>
       <w:r>
         <w:rPr>
@@ -12,7 +16,7 @@
           <mc:Choice Requires="wpc">
             <w:drawing>
               <wp:inline distT="0" distB="0" distL="0" distR="0">
-                <wp:extent cx="5486400" cy="4023360"/>
+                <wp:extent cx="5486400" cy="6832194"/>
                 <wp:effectExtent l="0" t="0" r="0" b="0"/>
                 <wp:docPr id="1" name="Zeichenbereich 1"/>
                 <wp:cNvGraphicFramePr>
@@ -28,8 +32,8 @@
                         <wps:cNvSpPr/>
                         <wps:spPr>
                           <a:xfrm>
-                            <a:off x="1318260" y="59872"/>
-                            <a:ext cx="2628900" cy="1708913"/>
+                            <a:off x="672998" y="197511"/>
+                            <a:ext cx="4315968" cy="2443188"/>
                           </a:xfrm>
                           <a:prstGeom prst="flowChartProcess">
                             <a:avLst/>
@@ -210,6 +214,110 @@
                               <w:pPr>
                                 <w:pStyle w:val="KeinLeerraum"/>
                               </w:pPr>
+                              <w:r>
+                                <w:t xml:space="preserve">+ </w:t>
+                              </w:r>
+                              <w:proofErr w:type="spellStart"/>
+                              <w:proofErr w:type="gramStart"/>
+                              <w:r>
+                                <w:t>getMonatsgehalt</w:t>
+                              </w:r>
+                              <w:proofErr w:type="spellEnd"/>
+                              <w:r>
+                                <w:t>(</w:t>
+                              </w:r>
+                              <w:proofErr w:type="gramEnd"/>
+                              <w:r>
+                                <w:t>):</w:t>
+                              </w:r>
+                              <w:r>
+                                <w:t>double</w:t>
+                              </w:r>
+                            </w:p>
+                            <w:p>
+                              <w:pPr>
+                                <w:pStyle w:val="KeinLeerraum"/>
+                              </w:pPr>
+                              <w:r>
+                                <w:t xml:space="preserve">+ </w:t>
+                              </w:r>
+                              <w:proofErr w:type="spellStart"/>
+                              <w:proofErr w:type="gramStart"/>
+                              <w:r>
+                                <w:t>get</w:t>
+                              </w:r>
+                              <w:r>
+                                <w:t>Jahre</w:t>
+                              </w:r>
+                              <w:r>
+                                <w:t>sgehalt</w:t>
+                              </w:r>
+                              <w:proofErr w:type="spellEnd"/>
+                              <w:r>
+                                <w:t>(</w:t>
+                              </w:r>
+                              <w:proofErr w:type="gramEnd"/>
+                              <w:r>
+                                <w:t>)</w:t>
+                              </w:r>
+                              <w:r>
+                                <w:t>:</w:t>
+                              </w:r>
+                              <w:r>
+                                <w:t>double</w:t>
+                              </w:r>
+                            </w:p>
+                            <w:p>
+                              <w:pPr>
+                                <w:pStyle w:val="KeinLeerraum"/>
+                              </w:pPr>
+                              <w:r>
+                                <w:t xml:space="preserve">+ </w:t>
+                              </w:r>
+                              <w:proofErr w:type="spellStart"/>
+                              <w:proofErr w:type="gramStart"/>
+                              <w:r>
+                                <w:t>gehaltserhöhung</w:t>
+                              </w:r>
+                              <w:proofErr w:type="spellEnd"/>
+                              <w:r>
+                                <w:t>(</w:t>
+                              </w:r>
+                              <w:proofErr w:type="gramEnd"/>
+                              <w:r>
+                                <w:t>)</w:t>
+                              </w:r>
+                            </w:p>
+                            <w:p>
+                              <w:pPr>
+                                <w:pStyle w:val="KeinLeerraum"/>
+                              </w:pPr>
+                              <w:r>
+                                <w:t xml:space="preserve">+ </w:t>
+                              </w:r>
+                              <w:proofErr w:type="spellStart"/>
+                              <w:proofErr w:type="gramStart"/>
+                              <w:r>
+                                <w:t>getAnstellungsDauer</w:t>
+                              </w:r>
+                              <w:proofErr w:type="spellEnd"/>
+                              <w:r>
+                                <w:t>(</w:t>
+                              </w:r>
+                              <w:proofErr w:type="gramEnd"/>
+                              <w:r>
+                                <w:t>)</w:t>
+                              </w:r>
+                            </w:p>
+                            <w:p>
+                              <w:pPr>
+                                <w:pStyle w:val="KeinLeerraum"/>
+                              </w:pPr>
+                              <w:r>
+                                <w:t>+ mitarbeiterBlatt()</w:t>
+                              </w:r>
+                              <w:bookmarkStart w:id="0" w:name="_GoBack"/>
+                              <w:bookmarkEnd w:id="0"/>
                             </w:p>
                           </w:txbxContent>
                         </wps:txbx>
@@ -225,7 +333,7 @@
                         <wps:cNvSpPr/>
                         <wps:spPr>
                           <a:xfrm>
-                            <a:off x="0" y="2013037"/>
+                            <a:off x="0" y="2876231"/>
                             <a:ext cx="2748642" cy="1741247"/>
                           </a:xfrm>
                           <a:prstGeom prst="flowChartProcess">
@@ -343,7 +451,7 @@
                         <wps:cNvSpPr/>
                         <wps:spPr>
                           <a:xfrm>
-                            <a:off x="2872740" y="2025336"/>
+                            <a:off x="2872740" y="2888530"/>
                             <a:ext cx="2537460" cy="1723703"/>
                           </a:xfrm>
                           <a:prstGeom prst="flowChartProcess">
@@ -384,6 +492,14 @@
                               <w:r>
                                 <w:t xml:space="preserve">- </w:t>
                               </w:r>
+                              <w:proofErr w:type="spellStart"/>
+                              <w:r>
+                                <w:t>bonus</w:t>
+                              </w:r>
+                              <w:proofErr w:type="spellEnd"/>
+                              <w:r>
+                                <w:t>: double</w:t>
+                              </w:r>
                             </w:p>
                             <w:p>
                               <w:pPr>
@@ -455,7 +571,7 @@
                         <wps:cNvCnPr/>
                         <wps:spPr>
                           <a:xfrm rot="5400000" flipH="1" flipV="1">
-                            <a:off x="1946707" y="1250831"/>
+                            <a:off x="1946707" y="2114025"/>
                             <a:ext cx="244252" cy="1258389"/>
                           </a:xfrm>
                           <a:prstGeom prst="bentConnector3">
@@ -486,7 +602,7 @@
                         <wps:cNvCnPr/>
                         <wps:spPr>
                           <a:xfrm>
-                            <a:off x="2651760" y="1882768"/>
+                            <a:off x="2651760" y="2745962"/>
                             <a:ext cx="1489710" cy="137126"/>
                           </a:xfrm>
                           <a:prstGeom prst="bentConnector2">
@@ -517,7 +633,7 @@
           </mc:Choice>
           <mc:Fallback>
             <w:pict>
-              <v:group id="Zeichenbereich 1" o:spid="_x0000_s1026" editas="canvas" style="width:6in;height:316.8pt;mso-position-horizontal-relative:char;mso-position-vertical-relative:line" coordsize="54864,40233" o:gfxdata="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">
+              <v:group id="Zeichenbereich 1" o:spid="_x0000_s1026" editas="canvas" style="width:6in;height:537.95pt;mso-position-horizontal-relative:char;mso-position-vertical-relative:line" coordsize="54864,68319" o:gfxdata="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">
                 <v:shapetype id="_x0000_t75" coordsize="21600,21600" o:spt="75" o:preferrelative="t" path="m@4@5l@4@11@9@11@9@5xe" filled="f" stroked="f">
                   <v:stroke joinstyle="miter"/>
                   <v:formulas>
@@ -537,7 +653,7 @@
                   <v:path o:extrusionok="f" gradientshapeok="t" o:connecttype="rect"/>
                   <o:lock v:ext="edit" aspectratio="t"/>
                 </v:shapetype>
-                <v:shape id="_x0000_s1027" type="#_x0000_t75" style="position:absolute;width:54864;height:40233;visibility:visible;mso-wrap-style:square">
+                <v:shape id="_x0000_s1027" type="#_x0000_t75" style="position:absolute;width:54864;height:68319;visibility:visible;mso-wrap-style:square">
                   <v:fill o:detectmouseclick="t"/>
                   <v:path o:connecttype="none"/>
                 </v:shape>
@@ -545,7 +661,7 @@
                   <v:stroke joinstyle="miter"/>
                   <v:path gradientshapeok="t" o:connecttype="rect"/>
                 </v:shapetype>
-                <v:shape id="Flussdiagramm: Prozess 2" o:spid="_x0000_s1028" type="#_x0000_t109" style="position:absolute;left:13182;top:598;width:26289;height:17089;visibility:visible;mso-wrap-style:square;v-text-anchor:top" o:gfxdata="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" fillcolor="white [3201]" strokecolor="#70ad47 [3209]" strokeweight="1pt">
+                <v:shape id="Flussdiagramm: Prozess 2" o:spid="_x0000_s1028" type="#_x0000_t109" style="position:absolute;left:6729;top:1975;width:43160;height:24431;visibility:visible;mso-wrap-style:square;v-text-anchor:top" o:gfxdata="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" fillcolor="white [3201]" strokecolor="#70ad47 [3209]" strokeweight="1pt">
                   <v:textbox>
                     <w:txbxContent>
                       <w:p>
@@ -707,11 +823,115 @@
                         <w:pPr>
                           <w:pStyle w:val="KeinLeerraum"/>
                         </w:pPr>
+                        <w:r>
+                          <w:t xml:space="preserve">+ </w:t>
+                        </w:r>
+                        <w:proofErr w:type="spellStart"/>
+                        <w:proofErr w:type="gramStart"/>
+                        <w:r>
+                          <w:t>getMonatsgehalt</w:t>
+                        </w:r>
+                        <w:proofErr w:type="spellEnd"/>
+                        <w:r>
+                          <w:t>(</w:t>
+                        </w:r>
+                        <w:proofErr w:type="gramEnd"/>
+                        <w:r>
+                          <w:t>):</w:t>
+                        </w:r>
+                        <w:r>
+                          <w:t>double</w:t>
+                        </w:r>
+                      </w:p>
+                      <w:p>
+                        <w:pPr>
+                          <w:pStyle w:val="KeinLeerraum"/>
+                        </w:pPr>
+                        <w:r>
+                          <w:t xml:space="preserve">+ </w:t>
+                        </w:r>
+                        <w:proofErr w:type="spellStart"/>
+                        <w:proofErr w:type="gramStart"/>
+                        <w:r>
+                          <w:t>get</w:t>
+                        </w:r>
+                        <w:r>
+                          <w:t>Jahre</w:t>
+                        </w:r>
+                        <w:r>
+                          <w:t>sgehalt</w:t>
+                        </w:r>
+                        <w:proofErr w:type="spellEnd"/>
+                        <w:r>
+                          <w:t>(</w:t>
+                        </w:r>
+                        <w:proofErr w:type="gramEnd"/>
+                        <w:r>
+                          <w:t>)</w:t>
+                        </w:r>
+                        <w:r>
+                          <w:t>:</w:t>
+                        </w:r>
+                        <w:r>
+                          <w:t>double</w:t>
+                        </w:r>
+                      </w:p>
+                      <w:p>
+                        <w:pPr>
+                          <w:pStyle w:val="KeinLeerraum"/>
+                        </w:pPr>
+                        <w:r>
+                          <w:t xml:space="preserve">+ </w:t>
+                        </w:r>
+                        <w:proofErr w:type="spellStart"/>
+                        <w:proofErr w:type="gramStart"/>
+                        <w:r>
+                          <w:t>gehaltserhöhung</w:t>
+                        </w:r>
+                        <w:proofErr w:type="spellEnd"/>
+                        <w:r>
+                          <w:t>(</w:t>
+                        </w:r>
+                        <w:proofErr w:type="gramEnd"/>
+                        <w:r>
+                          <w:t>)</w:t>
+                        </w:r>
+                      </w:p>
+                      <w:p>
+                        <w:pPr>
+                          <w:pStyle w:val="KeinLeerraum"/>
+                        </w:pPr>
+                        <w:r>
+                          <w:t xml:space="preserve">+ </w:t>
+                        </w:r>
+                        <w:proofErr w:type="spellStart"/>
+                        <w:proofErr w:type="gramStart"/>
+                        <w:r>
+                          <w:t>getAnstellungsDauer</w:t>
+                        </w:r>
+                        <w:proofErr w:type="spellEnd"/>
+                        <w:r>
+                          <w:t>(</w:t>
+                        </w:r>
+                        <w:proofErr w:type="gramEnd"/>
+                        <w:r>
+                          <w:t>)</w:t>
+                        </w:r>
+                      </w:p>
+                      <w:p>
+                        <w:pPr>
+                          <w:pStyle w:val="KeinLeerraum"/>
+                        </w:pPr>
+                        <w:r>
+                          <w:t>+ mitarbeiterBlatt()</w:t>
+                        </w:r>
+                        <w:bookmarkStart w:id="1" w:name="_GoBack"/>
+                        <w:bookmarkEnd w:id="1"/>
                       </w:p>
                     </w:txbxContent>
                   </v:textbox>
                 </v:shape>
-                <v:shape id="Flussdiagramm: Prozess 4" o:spid="_x0000_s1029" type="#_x0000_t109" style="position:absolute;top:20130;width:27486;height:17412;visibility:visible;mso-wrap-style:square;v-text-anchor:top" o:gfxdata="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" fillcolor="white [3201]" strokecolor="#70ad47 [3209]" strokeweight="1pt">
+                <v:shape id="Flussdiagramm: Prozess 4" o:spid="_x0000_s1029" type="#_x0000_t109" style="position:absolute;top:28762;width:27486;height:17412;visibility:visible;mso-wrap-style:square;v-text-anchor:top" o:gfxdata="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" fillcolor="white [3201]" strokecolor="#70ad47 [3209]" strokeweight="1pt">
                   <v:textbox>
                     <w:txbxContent>
                       <w:p>
@@ -798,7 +1018,7 @@
                     </w:txbxContent>
                   </v:textbox>
                 </v:shape>
-                <v:shape id="Flussdiagramm: Prozess 5" o:spid="_x0000_s1030" type="#_x0000_t109" style="position:absolute;left:28727;top:20253;width:25375;height:17237;visibility:visible;mso-wrap-style:square;v-text-anchor:top" o:gfxdata="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" fillcolor="white [3201]" strokecolor="#70ad47 [3209]" strokeweight="1pt">
+                <v:shape id="Flussdiagramm: Prozess 5" o:spid="_x0000_s1030" type="#_x0000_t109" style="position:absolute;left:28727;top:28885;width:25375;height:17237;visibility:visible;mso-wrap-style:square;v-text-anchor:top" o:gfxdata="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" fillcolor="white [3201]" strokecolor="#70ad47 [3209]" strokeweight="1pt">
                   <v:textbox>
                     <w:txbxContent>
                       <w:p>
@@ -818,6 +1038,14 @@
                         </w:pPr>
                         <w:r>
                           <w:t xml:space="preserve">- </w:t>
+                        </w:r>
+                        <w:proofErr w:type="spellStart"/>
+                        <w:r>
+                          <w:t>bonus</w:t>
+                        </w:r>
+                        <w:proofErr w:type="spellEnd"/>
+                        <w:r>
+                          <w:t>: double</w:t>
                         </w:r>
                       </w:p>
                       <w:p>
@@ -890,7 +1118,7 @@
                   </v:handles>
                   <o:lock v:ext="edit" shapetype="t"/>
                 </v:shapetype>
-                <v:shape id="Gewinkelte Verbindung 6" o:spid="_x0000_s1031" type="#_x0000_t34" style="position:absolute;left:19467;top:12508;width:2442;height:12584;rotation:90;flip:x y;visibility:visible;mso-wrap-style:square" o:connectortype="elbow" o:gfxdata="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" strokecolor="#70ad47 [3209]" strokeweight=".5pt">
+                <v:shape id="Gewinkelte Verbindung 6" o:spid="_x0000_s1031" type="#_x0000_t34" style="position:absolute;left:19466;top:21140;width:2443;height:12584;rotation:90;flip:x y;visibility:visible;mso-wrap-style:square" o:connectortype="elbow" o:gfxdata="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" strokecolor="#70ad47 [3209]" strokeweight=".5pt">
                   <v:stroke endarrow="block"/>
                 </v:shape>
                 <v:shapetype id="_x0000_t33" coordsize="21600,21600" o:spt="33" o:oned="t" path="m,l21600,r,21600e" filled="f">
@@ -898,7 +1126,7 @@
                   <v:path arrowok="t" fillok="f" o:connecttype="none"/>
                   <o:lock v:ext="edit" shapetype="t"/>
                 </v:shapetype>
-                <v:shape id="Gewinkelte Verbindung 7" o:spid="_x0000_s1032" type="#_x0000_t33" style="position:absolute;left:26517;top:18827;width:14897;height:1371;visibility:visible;mso-wrap-style:square" o:connectortype="elbow" o:gfxdata="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" strokecolor="#70ad47 [3209]" strokeweight=".5pt"/>
+                <v:shape id="Gewinkelte Verbindung 7" o:spid="_x0000_s1032" type="#_x0000_t33" style="position:absolute;left:26517;top:27459;width:14897;height:1371;visibility:visible;mso-wrap-style:square" o:connectortype="elbow" o:gfxdata="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" strokecolor="#70ad47 [3209]" strokeweight=".5pt"/>
                 <w10:anchorlock/>
               </v:group>
             </w:pict>
@@ -906,10 +1134,7 @@
         </mc:AlternateContent>
       </w:r>
     </w:p>
-    <w:p>
-      <w:bookmarkStart w:id="0" w:name="_GoBack"/>
-      <w:bookmarkEnd w:id="0"/>
-    </w:p>
+    <w:p/>
     <w:p/>
     <w:sectPr>
       <w:pgSz w:w="11906" w:h="16838"/>

</xml_diff>